<commit_message>
This is my second commit
</commit_message>
<xml_diff>
--- a/Lives.docx
+++ b/Lives.docx
@@ -43,23 +43,7 @@
           <w:sz w:val="40"/>
           <w:szCs w:val="40"/>
         </w:rPr>
-        <w:t xml:space="preserve">roject </w:t>
-      </w:r>
-      <w:proofErr w:type="spellStart"/>
-      <w:r>
-        <w:rPr>
-          <w:sz w:val="40"/>
-          <w:szCs w:val="40"/>
-        </w:rPr>
-        <w:t>im</w:t>
-      </w:r>
-      <w:proofErr w:type="spellEnd"/>
-      <w:r>
-        <w:rPr>
-          <w:sz w:val="40"/>
-          <w:szCs w:val="40"/>
-        </w:rPr>
-        <w:t xml:space="preserve"> doing in order to help people.</w:t>
+        <w:t>roject im doing in order to help people.</w:t>
       </w:r>
       <w:r>
         <w:rPr>
@@ -108,6 +92,36 @@
             </a:graphic>
           </wp:inline>
         </w:drawing>
+      </w:r>
+    </w:p>
+    <w:p>
+      <w:pPr>
+        <w:rPr>
+          <w:sz w:val="40"/>
+          <w:szCs w:val="40"/>
+        </w:rPr>
+      </w:pPr>
+    </w:p>
+    <w:p>
+      <w:pPr>
+        <w:rPr>
+          <w:sz w:val="40"/>
+          <w:szCs w:val="40"/>
+        </w:rPr>
+      </w:pPr>
+      <w:r>
+        <w:rPr>
+          <w:sz w:val="40"/>
+          <w:szCs w:val="40"/>
+        </w:rPr>
+        <w:t xml:space="preserve">This is </w:t>
+      </w:r>
+      <w:r>
+        <w:rPr>
+          <w:sz w:val="40"/>
+          <w:szCs w:val="40"/>
+        </w:rPr>
+        <w:t>my update.</w:t>
       </w:r>
     </w:p>
     <w:sectPr>

</xml_diff>